<commit_message>
Entregable discos en proceso
</commit_message>
<xml_diff>
--- a/ETC/Entregable de DISCOS/Submission form - Magnetic disks.docx
+++ b/ETC/Entregable de DISCOS/Submission form - Magnetic disks.docx
@@ -30,7 +30,7 @@
     </w:p>
     <w:tbl>
       <w:tblPr>
-        <w:tblStyle w:val="TableGrid"/>
+        <w:tblStyle w:val="Tablaconcuadrcula"/>
         <w:tblW w:w="9776" w:type="dxa"/>
         <w:tblLook w:val="04A0" w:firstRow="1" w:lastRow="0" w:firstColumn="1" w:lastColumn="0" w:noHBand="0" w:noVBand="1"/>
       </w:tblPr>
@@ -116,44 +116,7 @@
               <w:fldChar w:fldCharType="separate"/>
             </w:r>
             <w:r>
-              <w:rPr>
-                <w:noProof/>
-                <w:sz w:val="24"/>
-                <w:szCs w:val="22"/>
-              </w:rPr>
-              <w:t> </w:t>
-            </w:r>
-            <w:r>
-              <w:rPr>
-                <w:noProof/>
-                <w:sz w:val="24"/>
-                <w:szCs w:val="22"/>
-              </w:rPr>
-              <w:t> </w:t>
-            </w:r>
-            <w:r>
-              <w:rPr>
-                <w:noProof/>
-                <w:sz w:val="24"/>
-                <w:szCs w:val="22"/>
-              </w:rPr>
-              <w:t> </w:t>
-            </w:r>
-            <w:r>
-              <w:rPr>
-                <w:noProof/>
-                <w:sz w:val="24"/>
-                <w:szCs w:val="22"/>
-              </w:rPr>
-              <w:t> </w:t>
-            </w:r>
-            <w:r>
-              <w:rPr>
-                <w:noProof/>
-                <w:sz w:val="24"/>
-                <w:szCs w:val="22"/>
-              </w:rPr>
-              <w:t> </w:t>
+              <w:t>Montoliu Zarza Nicolás</w:t>
             </w:r>
             <w:r>
               <w:rPr>
@@ -234,44 +197,7 @@
               <w:fldChar w:fldCharType="separate"/>
             </w:r>
             <w:r>
-              <w:rPr>
-                <w:noProof/>
-                <w:sz w:val="24"/>
-                <w:szCs w:val="22"/>
-              </w:rPr>
-              <w:t> </w:t>
-            </w:r>
-            <w:r>
-              <w:rPr>
-                <w:noProof/>
-                <w:sz w:val="24"/>
-                <w:szCs w:val="22"/>
-              </w:rPr>
-              <w:t> </w:t>
-            </w:r>
-            <w:r>
-              <w:rPr>
-                <w:noProof/>
-                <w:sz w:val="24"/>
-                <w:szCs w:val="22"/>
-              </w:rPr>
-              <w:t> </w:t>
-            </w:r>
-            <w:r>
-              <w:rPr>
-                <w:noProof/>
-                <w:sz w:val="24"/>
-                <w:szCs w:val="22"/>
-              </w:rPr>
-              <w:t> </w:t>
-            </w:r>
-            <w:r>
-              <w:rPr>
-                <w:noProof/>
-                <w:sz w:val="24"/>
-                <w:szCs w:val="22"/>
-              </w:rPr>
-              <w:t> </w:t>
+              <w:t>2B2</w:t>
             </w:r>
             <w:r>
               <w:rPr>
@@ -424,7 +350,7 @@
     </w:p>
     <w:tbl>
       <w:tblPr>
-        <w:tblStyle w:val="TableGrid"/>
+        <w:tblStyle w:val="Tablaconcuadrcula"/>
         <w:tblW w:w="9776" w:type="dxa"/>
         <w:tblLook w:val="04A0" w:firstRow="1" w:lastRow="0" w:firstColumn="1" w:lastColumn="0" w:noHBand="0" w:noVBand="1"/>
       </w:tblPr>
@@ -499,6 +425,7 @@
               <w:jc w:val="left"/>
               <w:rPr>
                 <w:rFonts w:asciiTheme="minorHAnsi" w:hAnsiTheme="minorHAnsi" w:cstheme="minorHAnsi"/>
+                <w:lang w:val="es-ES"/>
               </w:rPr>
             </w:pPr>
             <w:r>
@@ -518,6 +445,7 @@
             <w:r>
               <w:rPr>
                 <w:rFonts w:asciiTheme="minorHAnsi" w:hAnsiTheme="minorHAnsi" w:cstheme="minorHAnsi"/>
+                <w:lang w:val="es-ES"/>
               </w:rPr>
               <w:instrText xml:space="preserve"> FORMTEXT </w:instrText>
             </w:r>
@@ -534,38 +462,9 @@
             </w:r>
             <w:r>
               <w:rPr>
-                <w:rFonts w:asciiTheme="minorHAnsi" w:hAnsiTheme="minorHAnsi" w:cstheme="minorHAnsi"/>
-                <w:noProof/>
-              </w:rPr>
-              <w:t> </w:t>
-            </w:r>
-            <w:r>
-              <w:rPr>
-                <w:rFonts w:asciiTheme="minorHAnsi" w:hAnsiTheme="minorHAnsi" w:cstheme="minorHAnsi"/>
-                <w:noProof/>
-              </w:rPr>
-              <w:t> </w:t>
-            </w:r>
-            <w:r>
-              <w:rPr>
-                <w:rFonts w:asciiTheme="minorHAnsi" w:hAnsiTheme="minorHAnsi" w:cstheme="minorHAnsi"/>
-                <w:noProof/>
-              </w:rPr>
-              <w:t> </w:t>
-            </w:r>
-            <w:r>
-              <w:rPr>
-                <w:rFonts w:asciiTheme="minorHAnsi" w:hAnsiTheme="minorHAnsi" w:cstheme="minorHAnsi"/>
-                <w:noProof/>
-              </w:rPr>
-              <w:t> </w:t>
-            </w:r>
-            <w:r>
-              <w:rPr>
-                <w:rFonts w:asciiTheme="minorHAnsi" w:hAnsiTheme="minorHAnsi" w:cstheme="minorHAnsi"/>
-                <w:noProof/>
-              </w:rPr>
-              <w:t> </w:t>
+                <w:lang w:val="es-ES"/>
+              </w:rPr>
+              <w:t>El tamaño del archivo es 2 147 483.65</w:t>
             </w:r>
             <w:r>
               <w:rPr>
@@ -577,12 +476,14 @@
             <w:r>
               <w:rPr>
                 <w:rFonts w:asciiTheme="minorHAnsi" w:hAnsiTheme="minorHAnsi" w:cstheme="minorHAnsi"/>
+                <w:lang w:val="es-ES"/>
               </w:rPr>
               <w:t xml:space="preserve"> </w:t>
             </w:r>
             <w:r>
               <w:rPr>
                 <w:rFonts w:asciiTheme="minorHAnsi" w:hAnsiTheme="minorHAnsi" w:cstheme="minorHAnsi"/>
+                <w:lang w:val="es-ES"/>
               </w:rPr>
               <w:t xml:space="preserve">kB </w:t>
             </w:r>
@@ -594,6 +495,7 @@
               <w:jc w:val="left"/>
               <w:rPr>
                 <w:rFonts w:asciiTheme="minorHAnsi" w:hAnsiTheme="minorHAnsi" w:cstheme="minorHAnsi"/>
+                <w:lang w:val="es-ES"/>
               </w:rPr>
             </w:pPr>
             <w:r>
@@ -612,6 +514,7 @@
             <w:r>
               <w:rPr>
                 <w:rFonts w:asciiTheme="minorHAnsi" w:hAnsiTheme="minorHAnsi" w:cstheme="minorHAnsi"/>
+                <w:lang w:val="es-ES"/>
               </w:rPr>
               <w:instrText xml:space="preserve"> FORMTEXT </w:instrText>
             </w:r>
@@ -628,38 +531,9 @@
             </w:r>
             <w:r>
               <w:rPr>
-                <w:rFonts w:asciiTheme="minorHAnsi" w:hAnsiTheme="minorHAnsi" w:cstheme="minorHAnsi"/>
-                <w:noProof/>
-              </w:rPr>
-              <w:t> </w:t>
-            </w:r>
-            <w:r>
-              <w:rPr>
-                <w:rFonts w:asciiTheme="minorHAnsi" w:hAnsiTheme="minorHAnsi" w:cstheme="minorHAnsi"/>
-                <w:noProof/>
-              </w:rPr>
-              <w:t> </w:t>
-            </w:r>
-            <w:r>
-              <w:rPr>
-                <w:rFonts w:asciiTheme="minorHAnsi" w:hAnsiTheme="minorHAnsi" w:cstheme="minorHAnsi"/>
-                <w:noProof/>
-              </w:rPr>
-              <w:t> </w:t>
-            </w:r>
-            <w:r>
-              <w:rPr>
-                <w:rFonts w:asciiTheme="minorHAnsi" w:hAnsiTheme="minorHAnsi" w:cstheme="minorHAnsi"/>
-                <w:noProof/>
-              </w:rPr>
-              <w:t> </w:t>
-            </w:r>
-            <w:r>
-              <w:rPr>
-                <w:rFonts w:asciiTheme="minorHAnsi" w:hAnsiTheme="minorHAnsi" w:cstheme="minorHAnsi"/>
-                <w:noProof/>
-              </w:rPr>
-              <w:t> </w:t>
+                <w:lang w:val="es-ES"/>
+              </w:rPr>
+              <w:t>El tamaño del archivo es 2 147.48</w:t>
             </w:r>
             <w:r>
               <w:rPr>
@@ -670,12 +544,14 @@
             <w:r>
               <w:rPr>
                 <w:rFonts w:asciiTheme="minorHAnsi" w:hAnsiTheme="minorHAnsi" w:cstheme="minorHAnsi"/>
+                <w:lang w:val="es-ES"/>
               </w:rPr>
               <w:t xml:space="preserve"> MB</w:t>
             </w:r>
             <w:r>
               <w:rPr>
                 <w:rFonts w:asciiTheme="minorHAnsi" w:hAnsiTheme="minorHAnsi" w:cstheme="minorHAnsi"/>
+                <w:lang w:val="es-ES"/>
               </w:rPr>
               <w:t xml:space="preserve"> </w:t>
             </w:r>
@@ -687,6 +563,7 @@
               <w:jc w:val="left"/>
               <w:rPr>
                 <w:rFonts w:asciiTheme="minorHAnsi" w:hAnsiTheme="minorHAnsi" w:cstheme="minorHAnsi"/>
+                <w:lang w:val="es-ES"/>
               </w:rPr>
             </w:pPr>
             <w:r>
@@ -705,6 +582,7 @@
             <w:r>
               <w:rPr>
                 <w:rFonts w:asciiTheme="minorHAnsi" w:hAnsiTheme="minorHAnsi" w:cstheme="minorHAnsi"/>
+                <w:lang w:val="es-ES"/>
               </w:rPr>
               <w:instrText xml:space="preserve"> FORMTEXT </w:instrText>
             </w:r>
@@ -721,38 +599,12 @@
             </w:r>
             <w:r>
               <w:rPr>
-                <w:rFonts w:asciiTheme="minorHAnsi" w:hAnsiTheme="minorHAnsi" w:cstheme="minorHAnsi"/>
-                <w:noProof/>
-              </w:rPr>
-              <w:t> </w:t>
-            </w:r>
-            <w:r>
-              <w:rPr>
-                <w:rFonts w:asciiTheme="minorHAnsi" w:hAnsiTheme="minorHAnsi" w:cstheme="minorHAnsi"/>
-                <w:noProof/>
-              </w:rPr>
-              <w:t> </w:t>
-            </w:r>
-            <w:r>
-              <w:rPr>
-                <w:rFonts w:asciiTheme="minorHAnsi" w:hAnsiTheme="minorHAnsi" w:cstheme="minorHAnsi"/>
-                <w:noProof/>
-              </w:rPr>
-              <w:t> </w:t>
-            </w:r>
-            <w:r>
-              <w:rPr>
-                <w:rFonts w:asciiTheme="minorHAnsi" w:hAnsiTheme="minorHAnsi" w:cstheme="minorHAnsi"/>
-                <w:noProof/>
-              </w:rPr>
-              <w:t> </w:t>
-            </w:r>
-            <w:r>
-              <w:rPr>
-                <w:rFonts w:asciiTheme="minorHAnsi" w:hAnsiTheme="minorHAnsi" w:cstheme="minorHAnsi"/>
-                <w:noProof/>
-              </w:rPr>
-              <w:t> </w:t>
+                <w:lang w:val="es-ES"/>
+              </w:rPr>
+              <w:t>El tamaño del archivo es 2.1</w:t>
+            </w:r>
+            <w:r>
+              <w:t>5</w:t>
             </w:r>
             <w:r>
               <w:rPr>
@@ -763,12 +615,14 @@
             <w:r>
               <w:rPr>
                 <w:rFonts w:asciiTheme="minorHAnsi" w:hAnsiTheme="minorHAnsi" w:cstheme="minorHAnsi"/>
+                <w:lang w:val="es-ES"/>
               </w:rPr>
               <w:t xml:space="preserve"> GB</w:t>
             </w:r>
             <w:r>
               <w:rPr>
                 <w:rFonts w:asciiTheme="minorHAnsi" w:hAnsiTheme="minorHAnsi" w:cstheme="minorHAnsi"/>
+                <w:lang w:val="es-ES"/>
               </w:rPr>
               <w:t xml:space="preserve"> </w:t>
             </w:r>
@@ -780,6 +634,7 @@
               <w:jc w:val="left"/>
               <w:rPr>
                 <w:rFonts w:asciiTheme="minorHAnsi" w:hAnsiTheme="minorHAnsi" w:cstheme="minorHAnsi"/>
+                <w:lang w:val="es-ES"/>
               </w:rPr>
             </w:pPr>
           </w:p>
@@ -852,6 +707,7 @@
               <w:jc w:val="left"/>
               <w:rPr>
                 <w:rFonts w:asciiTheme="minorHAnsi" w:hAnsiTheme="minorHAnsi" w:cstheme="minorHAnsi"/>
+                <w:lang w:val="es-ES"/>
               </w:rPr>
             </w:pPr>
             <w:r>
@@ -871,6 +727,7 @@
             <w:r>
               <w:rPr>
                 <w:rFonts w:asciiTheme="minorHAnsi" w:hAnsiTheme="minorHAnsi" w:cstheme="minorHAnsi"/>
+                <w:lang w:val="es-ES"/>
               </w:rPr>
               <w:instrText xml:space="preserve"> FORMTEXT </w:instrText>
             </w:r>
@@ -887,38 +744,15 @@
             </w:r>
             <w:r>
               <w:rPr>
-                <w:rFonts w:asciiTheme="minorHAnsi" w:hAnsiTheme="minorHAnsi" w:cstheme="minorHAnsi"/>
-                <w:noProof/>
-              </w:rPr>
-              <w:t> </w:t>
-            </w:r>
-            <w:r>
-              <w:rPr>
-                <w:rFonts w:asciiTheme="minorHAnsi" w:hAnsiTheme="minorHAnsi" w:cstheme="minorHAnsi"/>
-                <w:noProof/>
-              </w:rPr>
-              <w:t> </w:t>
-            </w:r>
-            <w:r>
-              <w:rPr>
-                <w:rFonts w:asciiTheme="minorHAnsi" w:hAnsiTheme="minorHAnsi" w:cstheme="minorHAnsi"/>
-                <w:noProof/>
-              </w:rPr>
-              <w:t> </w:t>
-            </w:r>
-            <w:r>
-              <w:rPr>
-                <w:rFonts w:asciiTheme="minorHAnsi" w:hAnsiTheme="minorHAnsi" w:cstheme="minorHAnsi"/>
-                <w:noProof/>
-              </w:rPr>
-              <w:t> </w:t>
-            </w:r>
-            <w:r>
-              <w:rPr>
-                <w:rFonts w:asciiTheme="minorHAnsi" w:hAnsiTheme="minorHAnsi" w:cstheme="minorHAnsi"/>
-                <w:noProof/>
-              </w:rPr>
-              <w:t> </w:t>
+                <w:lang w:val="es-ES"/>
+              </w:rPr>
+              <w:t xml:space="preserve">El tamaño del archivo es </w:t>
+            </w:r>
+            <w:r>
+              <w:rPr>
+                <w:lang w:val="es-ES"/>
+              </w:rPr>
+              <w:t>2 097 152</w:t>
             </w:r>
             <w:r>
               <w:rPr>
@@ -930,6 +764,7 @@
             <w:r>
               <w:rPr>
                 <w:rFonts w:asciiTheme="minorHAnsi" w:hAnsiTheme="minorHAnsi" w:cstheme="minorHAnsi"/>
+                <w:lang w:val="es-ES"/>
               </w:rPr>
               <w:t xml:space="preserve"> kiB</w:t>
             </w:r>
@@ -941,6 +776,7 @@
               <w:jc w:val="left"/>
               <w:rPr>
                 <w:rFonts w:asciiTheme="minorHAnsi" w:hAnsiTheme="minorHAnsi" w:cstheme="minorHAnsi"/>
+                <w:lang w:val="es-ES"/>
               </w:rPr>
             </w:pPr>
             <w:r>
@@ -959,6 +795,7 @@
             <w:r>
               <w:rPr>
                 <w:rFonts w:asciiTheme="minorHAnsi" w:hAnsiTheme="minorHAnsi" w:cstheme="minorHAnsi"/>
+                <w:lang w:val="es-ES"/>
               </w:rPr>
               <w:instrText xml:space="preserve"> FORMTEXT </w:instrText>
             </w:r>
@@ -975,38 +812,15 @@
             </w:r>
             <w:r>
               <w:rPr>
-                <w:rFonts w:asciiTheme="minorHAnsi" w:hAnsiTheme="minorHAnsi" w:cstheme="minorHAnsi"/>
-                <w:noProof/>
-              </w:rPr>
-              <w:t> </w:t>
-            </w:r>
-            <w:r>
-              <w:rPr>
-                <w:rFonts w:asciiTheme="minorHAnsi" w:hAnsiTheme="minorHAnsi" w:cstheme="minorHAnsi"/>
-                <w:noProof/>
-              </w:rPr>
-              <w:t> </w:t>
-            </w:r>
-            <w:r>
-              <w:rPr>
-                <w:rFonts w:asciiTheme="minorHAnsi" w:hAnsiTheme="minorHAnsi" w:cstheme="minorHAnsi"/>
-                <w:noProof/>
-              </w:rPr>
-              <w:t> </w:t>
-            </w:r>
-            <w:r>
-              <w:rPr>
-                <w:rFonts w:asciiTheme="minorHAnsi" w:hAnsiTheme="minorHAnsi" w:cstheme="minorHAnsi"/>
-                <w:noProof/>
-              </w:rPr>
-              <w:t> </w:t>
-            </w:r>
-            <w:r>
-              <w:rPr>
-                <w:rFonts w:asciiTheme="minorHAnsi" w:hAnsiTheme="minorHAnsi" w:cstheme="minorHAnsi"/>
-                <w:noProof/>
-              </w:rPr>
-              <w:t> </w:t>
+                <w:lang w:val="es-ES"/>
+              </w:rPr>
+              <w:t xml:space="preserve">El tamaño del archivo es </w:t>
+            </w:r>
+            <w:r>
+              <w:rPr>
+                <w:lang w:val="es-ES"/>
+              </w:rPr>
+              <w:t>2 048</w:t>
             </w:r>
             <w:r>
               <w:rPr>
@@ -1017,18 +831,21 @@
             <w:r>
               <w:rPr>
                 <w:rFonts w:asciiTheme="minorHAnsi" w:hAnsiTheme="minorHAnsi" w:cstheme="minorHAnsi"/>
+                <w:lang w:val="es-ES"/>
               </w:rPr>
               <w:t xml:space="preserve"> </w:t>
             </w:r>
             <w:r>
               <w:rPr>
                 <w:rFonts w:asciiTheme="minorHAnsi" w:hAnsiTheme="minorHAnsi" w:cstheme="minorHAnsi"/>
+                <w:lang w:val="es-ES"/>
               </w:rPr>
               <w:t>MiB</w:t>
             </w:r>
             <w:r>
               <w:rPr>
                 <w:rFonts w:asciiTheme="minorHAnsi" w:hAnsiTheme="minorHAnsi" w:cstheme="minorHAnsi"/>
+                <w:lang w:val="es-ES"/>
               </w:rPr>
               <w:t xml:space="preserve"> </w:t>
             </w:r>
@@ -1040,6 +857,7 @@
               <w:jc w:val="left"/>
               <w:rPr>
                 <w:rFonts w:asciiTheme="minorHAnsi" w:hAnsiTheme="minorHAnsi" w:cstheme="minorHAnsi"/>
+                <w:lang w:val="es-ES"/>
               </w:rPr>
             </w:pPr>
             <w:r>
@@ -1058,6 +876,7 @@
             <w:r>
               <w:rPr>
                 <w:rFonts w:asciiTheme="minorHAnsi" w:hAnsiTheme="minorHAnsi" w:cstheme="minorHAnsi"/>
+                <w:lang w:val="es-ES"/>
               </w:rPr>
               <w:instrText xml:space="preserve"> FORMTEXT </w:instrText>
             </w:r>
@@ -1074,38 +893,15 @@
             </w:r>
             <w:r>
               <w:rPr>
-                <w:rFonts w:asciiTheme="minorHAnsi" w:hAnsiTheme="minorHAnsi" w:cstheme="minorHAnsi"/>
-                <w:noProof/>
-              </w:rPr>
-              <w:t> </w:t>
-            </w:r>
-            <w:r>
-              <w:rPr>
-                <w:rFonts w:asciiTheme="minorHAnsi" w:hAnsiTheme="minorHAnsi" w:cstheme="minorHAnsi"/>
-                <w:noProof/>
-              </w:rPr>
-              <w:t> </w:t>
-            </w:r>
-            <w:r>
-              <w:rPr>
-                <w:rFonts w:asciiTheme="minorHAnsi" w:hAnsiTheme="minorHAnsi" w:cstheme="minorHAnsi"/>
-                <w:noProof/>
-              </w:rPr>
-              <w:t> </w:t>
-            </w:r>
-            <w:r>
-              <w:rPr>
-                <w:rFonts w:asciiTheme="minorHAnsi" w:hAnsiTheme="minorHAnsi" w:cstheme="minorHAnsi"/>
-                <w:noProof/>
-              </w:rPr>
-              <w:t> </w:t>
-            </w:r>
-            <w:r>
-              <w:rPr>
-                <w:rFonts w:asciiTheme="minorHAnsi" w:hAnsiTheme="minorHAnsi" w:cstheme="minorHAnsi"/>
-                <w:noProof/>
-              </w:rPr>
-              <w:t> </w:t>
+                <w:lang w:val="es-ES"/>
+              </w:rPr>
+              <w:t xml:space="preserve">El tamaño del archivo es </w:t>
+            </w:r>
+            <w:r>
+              <w:rPr>
+                <w:lang w:val="es-ES"/>
+              </w:rPr>
+              <w:t>1</w:t>
             </w:r>
             <w:r>
               <w:rPr>
@@ -1116,18 +912,21 @@
             <w:r>
               <w:rPr>
                 <w:rFonts w:asciiTheme="minorHAnsi" w:hAnsiTheme="minorHAnsi" w:cstheme="minorHAnsi"/>
+                <w:lang w:val="es-ES"/>
               </w:rPr>
               <w:t xml:space="preserve"> </w:t>
             </w:r>
             <w:r>
               <w:rPr>
                 <w:rFonts w:asciiTheme="minorHAnsi" w:hAnsiTheme="minorHAnsi" w:cstheme="minorHAnsi"/>
+                <w:lang w:val="es-ES"/>
               </w:rPr>
               <w:t>GiB</w:t>
             </w:r>
             <w:r>
               <w:rPr>
                 <w:rFonts w:asciiTheme="minorHAnsi" w:hAnsiTheme="minorHAnsi" w:cstheme="minorHAnsi"/>
+                <w:lang w:val="es-ES"/>
               </w:rPr>
               <w:t xml:space="preserve"> </w:t>
             </w:r>
@@ -1138,6 +937,9 @@
     <w:p>
       <w:pPr>
         <w:ind w:firstLine="0"/>
+        <w:rPr>
+          <w:lang w:val="es-ES"/>
+        </w:rPr>
       </w:pPr>
     </w:p>
     <w:p>
@@ -1151,6 +953,7 @@
           <w:sz w:val="32"/>
           <w:szCs w:val="28"/>
           <w:highlight w:val="darkRed"/>
+          <w:lang w:val="es-ES"/>
         </w:rPr>
       </w:pPr>
       <w:r>
@@ -1160,6 +963,7 @@
           <w:sz w:val="32"/>
           <w:szCs w:val="28"/>
           <w:highlight w:val="darkRed"/>
+          <w:lang w:val="es-ES"/>
         </w:rPr>
         <w:br w:type="page"/>
       </w:r>
@@ -1257,21 +1061,12 @@
         </w:rPr>
         <w:t xml:space="preserve"> </w:t>
       </w:r>
-      <w:proofErr w:type="spellStart"/>
-      <w:r>
-        <w:rPr>
-          <w:sz w:val="24"/>
-          <w:szCs w:val="22"/>
-        </w:rPr>
-        <w:t>tpi</w:t>
-      </w:r>
-      <w:proofErr w:type="spellEnd"/>
-      <w:r>
-        <w:rPr>
-          <w:sz w:val="24"/>
-          <w:szCs w:val="22"/>
-        </w:rPr>
-        <w:t xml:space="preserve">. The innermost diameter is </w:t>
+      <w:r>
+        <w:rPr>
+          <w:sz w:val="24"/>
+          <w:szCs w:val="22"/>
+        </w:rPr>
+        <w:t xml:space="preserve">tpi. The innermost diameter is </w:t>
       </w:r>
       <w:r>
         <w:rPr>
@@ -1355,7 +1150,7 @@
     </w:p>
     <w:tbl>
       <w:tblPr>
-        <w:tblStyle w:val="TableGrid"/>
+        <w:tblStyle w:val="Tablaconcuadrcula"/>
         <w:tblW w:w="9918" w:type="dxa"/>
         <w:tblLook w:val="04A0" w:firstRow="1" w:lastRow="0" w:firstColumn="1" w:lastColumn="0" w:noHBand="0" w:noVBand="1"/>
       </w:tblPr>
@@ -1665,7 +1460,7 @@
     </w:p>
     <w:tbl>
       <w:tblPr>
-        <w:tblStyle w:val="TableGrid"/>
+        <w:tblStyle w:val="Tablaconcuadrcula"/>
         <w:tblW w:w="9918" w:type="dxa"/>
         <w:tblLook w:val="04A0" w:firstRow="1" w:lastRow="0" w:firstColumn="1" w:lastColumn="0" w:noHBand="0" w:noVBand="1"/>
       </w:tblPr>
@@ -2226,7 +2021,7 @@
     </w:p>
     <w:tbl>
       <w:tblPr>
-        <w:tblStyle w:val="TableGrid"/>
+        <w:tblStyle w:val="Tablaconcuadrcula"/>
         <w:tblW w:w="9918" w:type="dxa"/>
         <w:tblLook w:val="04A0" w:firstRow="1" w:lastRow="0" w:firstColumn="1" w:lastColumn="0" w:noHBand="0" w:noVBand="1"/>
       </w:tblPr>
@@ -2569,7 +2364,7 @@
     </w:p>
     <w:tbl>
       <w:tblPr>
-        <w:tblStyle w:val="TableGrid"/>
+        <w:tblStyle w:val="Tablaconcuadrcula"/>
         <w:tblW w:w="9918" w:type="dxa"/>
         <w:tblLook w:val="04A0" w:firstRow="1" w:lastRow="0" w:firstColumn="1" w:lastColumn="0" w:noHBand="0" w:noVBand="1"/>
       </w:tblPr>
@@ -3191,23 +2986,7 @@
           <w:sz w:val="24"/>
           <w:szCs w:val="22"/>
         </w:rPr>
-        <w:t xml:space="preserve"> </w:t>
-      </w:r>
-      <w:proofErr w:type="spellStart"/>
-      <w:r>
-        <w:rPr>
-          <w:sz w:val="24"/>
-          <w:szCs w:val="22"/>
-        </w:rPr>
-        <w:t>tpi</w:t>
-      </w:r>
-      <w:proofErr w:type="spellEnd"/>
-      <w:r>
-        <w:rPr>
-          <w:sz w:val="24"/>
-          <w:szCs w:val="22"/>
-        </w:rPr>
-        <w:t xml:space="preserve"> and that </w:t>
+        <w:t xml:space="preserve"> tpi and that </w:t>
       </w:r>
       <w:r>
         <w:rPr>
@@ -3258,7 +3037,7 @@
     </w:p>
     <w:tbl>
       <w:tblPr>
-        <w:tblStyle w:val="TableGrid"/>
+        <w:tblStyle w:val="Tablaconcuadrcula"/>
         <w:tblW w:w="0" w:type="auto"/>
         <w:jc w:val="center"/>
         <w:tblLook w:val="04A0" w:firstRow="1" w:lastRow="0" w:firstColumn="1" w:lastColumn="0" w:noHBand="0" w:noVBand="1"/>
@@ -3815,7 +3594,7 @@
     </w:p>
     <w:tbl>
       <w:tblPr>
-        <w:tblStyle w:val="TableGrid"/>
+        <w:tblStyle w:val="Tablaconcuadrcula"/>
         <w:tblW w:w="9918" w:type="dxa"/>
         <w:tblLook w:val="04A0" w:firstRow="1" w:lastRow="0" w:firstColumn="1" w:lastColumn="0" w:noHBand="0" w:noVBand="1"/>
       </w:tblPr>
@@ -4085,7 +3864,6 @@
         <w:rPr>
           <w:sz w:val="24"/>
           <w:szCs w:val="22"/>
-          <w:lang w:val="es-ES"/>
         </w:rPr>
       </w:pPr>
     </w:p>
@@ -4096,7 +3874,6 @@
         <w:rPr>
           <w:sz w:val="24"/>
           <w:szCs w:val="22"/>
-          <w:lang w:val="es-ES"/>
         </w:rPr>
       </w:pPr>
     </w:p>
@@ -4107,170 +3884,14 @@
         <w:rPr>
           <w:sz w:val="24"/>
           <w:szCs w:val="22"/>
-          <w:lang w:val="es-ES"/>
         </w:rPr>
       </w:pPr>
-      <w:proofErr w:type="spellStart"/>
-      <w:r>
-        <w:rPr>
-          <w:sz w:val="24"/>
-          <w:szCs w:val="22"/>
-          <w:lang w:val="es-ES"/>
-        </w:rPr>
-        <w:t>What</w:t>
-      </w:r>
-      <w:proofErr w:type="spellEnd"/>
-      <w:r>
-        <w:rPr>
-          <w:sz w:val="24"/>
-          <w:szCs w:val="22"/>
-          <w:lang w:val="es-ES"/>
-        </w:rPr>
-        <w:t xml:space="preserve"> </w:t>
-      </w:r>
-      <w:proofErr w:type="spellStart"/>
-      <w:r>
-        <w:rPr>
-          <w:sz w:val="24"/>
-          <w:szCs w:val="22"/>
-          <w:lang w:val="es-ES"/>
-        </w:rPr>
-        <w:t>is</w:t>
-      </w:r>
-      <w:proofErr w:type="spellEnd"/>
-      <w:r>
-        <w:rPr>
-          <w:sz w:val="24"/>
-          <w:szCs w:val="22"/>
-          <w:lang w:val="es-ES"/>
-        </w:rPr>
-        <w:t xml:space="preserve"> </w:t>
-      </w:r>
-      <w:proofErr w:type="spellStart"/>
-      <w:r>
-        <w:rPr>
-          <w:sz w:val="24"/>
-          <w:szCs w:val="22"/>
-          <w:lang w:val="es-ES"/>
-        </w:rPr>
-        <w:t>the</w:t>
-      </w:r>
-      <w:proofErr w:type="spellEnd"/>
-      <w:r>
-        <w:rPr>
-          <w:sz w:val="24"/>
-          <w:szCs w:val="22"/>
-          <w:lang w:val="es-ES"/>
-        </w:rPr>
-        <w:t xml:space="preserve"> </w:t>
-      </w:r>
-      <w:proofErr w:type="spellStart"/>
-      <w:r>
-        <w:rPr>
-          <w:sz w:val="24"/>
-          <w:szCs w:val="22"/>
-          <w:lang w:val="es-ES"/>
-        </w:rPr>
-        <w:t>areal</w:t>
-      </w:r>
-      <w:proofErr w:type="spellEnd"/>
-      <w:r>
-        <w:rPr>
-          <w:sz w:val="24"/>
-          <w:szCs w:val="22"/>
-          <w:lang w:val="es-ES"/>
-        </w:rPr>
-        <w:t xml:space="preserve"> </w:t>
-      </w:r>
-      <w:proofErr w:type="spellStart"/>
-      <w:r>
-        <w:rPr>
-          <w:sz w:val="24"/>
-          <w:szCs w:val="22"/>
-          <w:lang w:val="es-ES"/>
-        </w:rPr>
-        <w:t>density</w:t>
-      </w:r>
-      <w:proofErr w:type="spellEnd"/>
-      <w:r>
-        <w:rPr>
-          <w:sz w:val="24"/>
-          <w:szCs w:val="22"/>
-          <w:lang w:val="es-ES"/>
-        </w:rPr>
-        <w:t xml:space="preserve"> of </w:t>
-      </w:r>
-      <w:proofErr w:type="spellStart"/>
-      <w:r>
-        <w:rPr>
-          <w:sz w:val="24"/>
-          <w:szCs w:val="22"/>
-          <w:lang w:val="es-ES"/>
-        </w:rPr>
-        <w:t>this</w:t>
-      </w:r>
-      <w:proofErr w:type="spellEnd"/>
-      <w:r>
-        <w:rPr>
-          <w:sz w:val="24"/>
-          <w:szCs w:val="22"/>
-          <w:lang w:val="es-ES"/>
-        </w:rPr>
-        <w:t xml:space="preserve"> disk? </w:t>
-      </w:r>
-      <w:proofErr w:type="spellStart"/>
-      <w:r>
-        <w:rPr>
-          <w:sz w:val="24"/>
-          <w:szCs w:val="22"/>
-          <w:lang w:val="es-ES"/>
-        </w:rPr>
-        <w:t>Give</w:t>
-      </w:r>
-      <w:proofErr w:type="spellEnd"/>
-      <w:r>
-        <w:rPr>
-          <w:sz w:val="24"/>
-          <w:szCs w:val="22"/>
-          <w:lang w:val="es-ES"/>
-        </w:rPr>
-        <w:t xml:space="preserve"> </w:t>
-      </w:r>
-      <w:proofErr w:type="spellStart"/>
-      <w:r>
-        <w:rPr>
-          <w:sz w:val="24"/>
-          <w:szCs w:val="22"/>
-          <w:lang w:val="es-ES"/>
-        </w:rPr>
-        <w:t>it</w:t>
-      </w:r>
-      <w:proofErr w:type="spellEnd"/>
-      <w:r>
-        <w:rPr>
-          <w:sz w:val="24"/>
-          <w:szCs w:val="22"/>
-          <w:lang w:val="es-ES"/>
-        </w:rPr>
-        <w:t xml:space="preserve"> in </w:t>
-      </w:r>
-      <w:proofErr w:type="spellStart"/>
-      <w:r>
-        <w:rPr>
-          <w:sz w:val="24"/>
-          <w:szCs w:val="22"/>
-          <w:lang w:val="es-ES"/>
-        </w:rPr>
-        <w:t>both</w:t>
-      </w:r>
-      <w:proofErr w:type="spellEnd"/>
-      <w:r>
-        <w:rPr>
-          <w:sz w:val="24"/>
-          <w:szCs w:val="22"/>
-          <w:lang w:val="es-ES"/>
-        </w:rPr>
-        <w:t xml:space="preserve"> </w:t>
+      <w:r>
+        <w:rPr>
+          <w:sz w:val="24"/>
+          <w:szCs w:val="22"/>
+        </w:rPr>
+        <w:t xml:space="preserve">What is the areal density of this disk? Give it in both </w:t>
       </w:r>
       <w:r>
         <w:rPr>
@@ -4278,7 +3899,6 @@
           <w:iCs/>
           <w:sz w:val="24"/>
           <w:szCs w:val="22"/>
-          <w:lang w:val="es-ES"/>
         </w:rPr>
         <w:t>kbit/in</w:t>
       </w:r>
@@ -4289,7 +3909,6 @@
           <w:sz w:val="24"/>
           <w:szCs w:val="22"/>
           <w:vertAlign w:val="superscript"/>
-          <w:lang w:val="es-ES"/>
         </w:rPr>
         <w:t>2</w:t>
       </w:r>
@@ -4297,7 +3916,6 @@
         <w:rPr>
           <w:sz w:val="24"/>
           <w:szCs w:val="22"/>
-          <w:lang w:val="es-ES"/>
         </w:rPr>
         <w:t xml:space="preserve"> and </w:t>
       </w:r>
@@ -4307,7 +3925,6 @@
           <w:iCs/>
           <w:sz w:val="24"/>
           <w:szCs w:val="22"/>
-          <w:lang w:val="es-ES"/>
         </w:rPr>
         <w:t>Mbit/in</w:t>
       </w:r>
@@ -4318,7 +3935,6 @@
           <w:sz w:val="24"/>
           <w:szCs w:val="22"/>
           <w:vertAlign w:val="superscript"/>
-          <w:lang w:val="es-ES"/>
         </w:rPr>
         <w:t>2</w:t>
       </w:r>
@@ -4326,32 +3942,13 @@
         <w:rPr>
           <w:sz w:val="24"/>
           <w:szCs w:val="22"/>
-          <w:lang w:val="es-ES"/>
-        </w:rPr>
-        <w:t xml:space="preserve"> </w:t>
-      </w:r>
-      <w:proofErr w:type="spellStart"/>
-      <w:r>
-        <w:rPr>
-          <w:sz w:val="24"/>
-          <w:szCs w:val="22"/>
-          <w:lang w:val="es-ES"/>
-        </w:rPr>
-        <w:t>units</w:t>
-      </w:r>
-      <w:proofErr w:type="spellEnd"/>
-      <w:r>
-        <w:rPr>
-          <w:sz w:val="24"/>
-          <w:szCs w:val="22"/>
-          <w:lang w:val="es-ES"/>
-        </w:rPr>
-        <w:t>.</w:t>
+        </w:rPr>
+        <w:t xml:space="preserve"> units.</w:t>
       </w:r>
     </w:p>
     <w:tbl>
       <w:tblPr>
-        <w:tblStyle w:val="TableGrid"/>
+        <w:tblStyle w:val="Tablaconcuadrcula"/>
         <w:tblW w:w="9918" w:type="dxa"/>
         <w:tblLook w:val="04A0" w:firstRow="1" w:lastRow="0" w:firstColumn="1" w:lastColumn="0" w:noHBand="0" w:noVBand="1"/>
       </w:tblPr>
@@ -4604,25 +4201,14 @@
         </w:rPr>
         <w:t xml:space="preserve"> </w:t>
       </w:r>
-      <w:proofErr w:type="spellStart"/>
-      <w:r>
-        <w:rPr>
-          <w:b/>
-          <w:bCs/>
-          <w:sz w:val="24"/>
-          <w:szCs w:val="22"/>
-        </w:rPr>
-        <w:t>Kb</w:t>
-      </w:r>
-      <w:proofErr w:type="spellEnd"/>
-      <w:r>
-        <w:rPr>
-          <w:b/>
-          <w:bCs/>
-          <w:sz w:val="24"/>
-          <w:szCs w:val="22"/>
-        </w:rPr>
-        <w:t>/</w:t>
+      <w:r>
+        <w:rPr>
+          <w:b/>
+          <w:bCs/>
+          <w:sz w:val="24"/>
+          <w:szCs w:val="22"/>
+        </w:rPr>
+        <w:t>Kb/</w:t>
       </w:r>
       <w:r>
         <w:rPr>
@@ -4937,21 +4523,12 @@
         </w:rPr>
         <w:t xml:space="preserve"> </w:t>
       </w:r>
-      <w:proofErr w:type="spellStart"/>
-      <w:r>
-        <w:rPr>
-          <w:sz w:val="24"/>
-          <w:szCs w:val="22"/>
-        </w:rPr>
-        <w:t>ms</w:t>
-      </w:r>
-      <w:proofErr w:type="spellEnd"/>
-      <w:r>
-        <w:rPr>
-          <w:sz w:val="24"/>
-          <w:szCs w:val="22"/>
-        </w:rPr>
-        <w:t xml:space="preserve">, and the track-to-track seek time is </w:t>
+      <w:r>
+        <w:rPr>
+          <w:sz w:val="24"/>
+          <w:szCs w:val="22"/>
+        </w:rPr>
+        <w:t xml:space="preserve">ms, and the track-to-track seek time is </w:t>
       </w:r>
       <w:r>
         <w:rPr>
@@ -4969,21 +4546,12 @@
         </w:rPr>
         <w:t xml:space="preserve"> </w:t>
       </w:r>
-      <w:proofErr w:type="spellStart"/>
-      <w:r>
-        <w:rPr>
-          <w:sz w:val="24"/>
-          <w:szCs w:val="22"/>
-        </w:rPr>
-        <w:t>ms</w:t>
-      </w:r>
-      <w:proofErr w:type="spellEnd"/>
-      <w:r>
-        <w:rPr>
-          <w:sz w:val="24"/>
-          <w:szCs w:val="22"/>
-        </w:rPr>
-        <w:t>. Calculate:</w:t>
+      <w:r>
+        <w:rPr>
+          <w:sz w:val="24"/>
+          <w:szCs w:val="22"/>
+        </w:rPr>
+        <w:t>ms. Calculate:</w:t>
       </w:r>
     </w:p>
     <w:p>
@@ -5016,7 +4584,7 @@
     </w:p>
     <w:tbl>
       <w:tblPr>
-        <w:tblStyle w:val="TableGrid"/>
+        <w:tblStyle w:val="Tablaconcuadrcula"/>
         <w:tblW w:w="9918" w:type="dxa"/>
         <w:tblLook w:val="04A0" w:firstRow="1" w:lastRow="0" w:firstColumn="1" w:lastColumn="0" w:noHBand="0" w:noVBand="1"/>
       </w:tblPr>
@@ -5277,7 +4845,6 @@
         </w:rPr>
         <w:t xml:space="preserve"> </w:t>
       </w:r>
-      <w:proofErr w:type="spellStart"/>
       <w:r>
         <w:rPr>
           <w:b/>
@@ -5287,7 +4854,6 @@
         </w:rPr>
         <w:t>ms</w:t>
       </w:r>
-      <w:proofErr w:type="spellEnd"/>
     </w:p>
     <w:p>
       <w:pPr>
@@ -5319,7 +4885,7 @@
     </w:p>
     <w:tbl>
       <w:tblPr>
-        <w:tblStyle w:val="TableGrid"/>
+        <w:tblStyle w:val="Tablaconcuadrcula"/>
         <w:tblW w:w="9918" w:type="dxa"/>
         <w:tblLook w:val="04A0" w:firstRow="1" w:lastRow="0" w:firstColumn="1" w:lastColumn="0" w:noHBand="0" w:noVBand="1"/>
       </w:tblPr>
@@ -6332,7 +5898,7 @@
     </w:p>
     <w:tbl>
       <w:tblPr>
-        <w:tblStyle w:val="TableGrid"/>
+        <w:tblStyle w:val="Tablaconcuadrcula"/>
         <w:tblW w:w="9918" w:type="dxa"/>
         <w:tblLook w:val="04A0" w:firstRow="1" w:lastRow="0" w:firstColumn="1" w:lastColumn="0" w:noHBand="0" w:noVBand="1"/>
       </w:tblPr>
@@ -6633,7 +6199,7 @@
     </w:p>
     <w:tbl>
       <w:tblPr>
-        <w:tblStyle w:val="TableGrid"/>
+        <w:tblStyle w:val="Tablaconcuadrcula"/>
         <w:tblW w:w="9918" w:type="dxa"/>
         <w:tblLook w:val="04A0" w:firstRow="1" w:lastRow="0" w:firstColumn="1" w:lastColumn="0" w:noHBand="0" w:noVBand="1"/>
       </w:tblPr>
@@ -7053,7 +6619,7 @@
     </w:p>
     <w:tbl>
       <w:tblPr>
-        <w:tblStyle w:val="TableGrid"/>
+        <w:tblStyle w:val="Tablaconcuadrcula"/>
         <w:tblW w:w="9918" w:type="dxa"/>
         <w:tblLook w:val="04A0" w:firstRow="1" w:lastRow="0" w:firstColumn="1" w:lastColumn="0" w:noHBand="0" w:noVBand="1"/>
       </w:tblPr>
@@ -7466,7 +7032,7 @@
     </w:p>
     <w:tbl>
       <w:tblPr>
-        <w:tblStyle w:val="TableGrid"/>
+        <w:tblStyle w:val="Tablaconcuadrcula"/>
         <w:tblW w:w="9918" w:type="dxa"/>
         <w:tblLook w:val="04A0" w:firstRow="1" w:lastRow="0" w:firstColumn="1" w:lastColumn="0" w:noHBand="0" w:noVBand="1"/>
       </w:tblPr>
@@ -8162,13 +7728,13 @@
       <w:lang w:val="en-GB" w:eastAsia="es-ES"/>
     </w:rPr>
   </w:style>
-  <w:style w:type="character" w:default="1" w:styleId="DefaultParagraphFont">
+  <w:style w:type="character" w:default="1" w:styleId="Fuentedeprrafopredeter">
     <w:name w:val="Default Paragraph Font"/>
     <w:uiPriority w:val="1"/>
     <w:semiHidden/>
     <w:unhideWhenUsed/>
   </w:style>
-  <w:style w:type="table" w:default="1" w:styleId="TableNormal">
+  <w:style w:type="table" w:default="1" w:styleId="Tablanormal">
     <w:name w:val="Normal Table"/>
     <w:uiPriority w:val="99"/>
     <w:semiHidden/>
@@ -8183,15 +7749,15 @@
       </w:tblCellMar>
     </w:tblPr>
   </w:style>
-  <w:style w:type="numbering" w:default="1" w:styleId="NoList">
+  <w:style w:type="numbering" w:default="1" w:styleId="Sinlista">
     <w:name w:val="No List"/>
     <w:uiPriority w:val="99"/>
     <w:semiHidden/>
     <w:unhideWhenUsed/>
   </w:style>
-  <w:style w:type="table" w:styleId="TableGrid">
+  <w:style w:type="table" w:styleId="Tablaconcuadrcula">
     <w:name w:val="Table Grid"/>
-    <w:basedOn w:val="TableNormal"/>
+    <w:basedOn w:val="Tablanormal"/>
     <w:uiPriority w:val="39"/>
     <w:rsid w:val="00C50D5F"/>
     <w:tblPr>
@@ -8205,9 +7771,9 @@
       </w:tblBorders>
     </w:tblPr>
   </w:style>
-  <w:style w:type="character" w:styleId="PlaceholderText">
+  <w:style w:type="character" w:styleId="Textodelmarcadordeposicin">
     <w:name w:val="Placeholder Text"/>
-    <w:basedOn w:val="DefaultParagraphFont"/>
+    <w:basedOn w:val="Fuentedeprrafopredeter"/>
     <w:uiPriority w:val="99"/>
     <w:semiHidden/>
     <w:rsid w:val="0077181C"/>

</xml_diff>